<commit_message>
add: hakone adventures article
</commit_message>
<xml_diff>
--- a/地方に特化.docx
+++ b/地方に特化.docx
@@ -3,20 +3,331 @@
 <w:document xmlns:wpc="http://schemas.microsoft.com/office/word/2010/wordprocessingCanvas" xmlns:cx="http://schemas.microsoft.com/office/drawing/2014/chartex" xmlns:cx1="http://schemas.microsoft.com/office/drawing/2015/9/8/chartex" xmlns:cx2="http://schemas.microsoft.com/office/drawing/2015/10/21/chartex" xmlns:cx3="http://schemas.microsoft.com/office/drawing/2016/5/9/chartex" xmlns:cx4="http://schemas.microsoft.com/office/drawing/2016/5/10/chartex" xmlns:cx5="http://schemas.microsoft.com/office/drawing/2016/5/11/chartex" xmlns:cx6="http://schemas.microsoft.com/office/drawing/2016/5/12/chartex" xmlns:cx7="http://schemas.microsoft.com/office/drawing/2016/5/13/chartex" xmlns:cx8="http://schemas.microsoft.com/office/drawing/2016/5/14/chartex" xmlns:mc="http://schemas.openxmlformats.org/markup-compatibility/2006" xmlns:aink="http://schemas.microsoft.com/office/drawing/2016/ink" xmlns:am3d="http://schemas.microsoft.com/office/drawing/2017/model3d" xmlns:o="urn:schemas-microsoft-com:office:office" xmlns:oel="http://schemas.microsoft.com/office/2019/extlst" xmlns:r="http://schemas.openxmlformats.org/officeDocument/2006/relationships" xmlns:m="http://schemas.openxmlformats.org/officeDocument/2006/math" xmlns:v="urn:schemas-microsoft-com:vml" xmlns:wp14="http://schemas.microsoft.com/office/word/2010/wordprocessingDrawing" xmlns:wp="http://schemas.openxmlformats.org/drawingml/2006/wordprocessingDrawing" xmlns:w10="urn:schemas-microsoft-com:office:word" xmlns:w="http://schemas.openxmlformats.org/wordprocessingml/2006/main" xmlns:w14="http://schemas.microsoft.com/office/word/2010/wordml" xmlns:w15="http://schemas.microsoft.com/office/word/2012/wordml" xmlns:w16cex="http://schemas.microsoft.com/office/word/2018/wordml/cex" xmlns:w16cid="http://schemas.microsoft.com/office/word/2016/wordml/cid" xmlns:w16="http://schemas.microsoft.com/office/word/2018/wordml" xmlns:w16du="http://schemas.microsoft.com/office/word/2023/wordml/word16du" xmlns:w16sdtdh="http://schemas.microsoft.com/office/word/2020/wordml/sdtdatahash" xmlns:w16se="http://schemas.microsoft.com/office/word/2015/wordml/symex" xmlns:wpg="http://schemas.microsoft.com/office/word/2010/wordprocessingGroup" xmlns:wpi="http://schemas.microsoft.com/office/word/2010/wordprocessingInk" xmlns:wne="http://schemas.microsoft.com/office/word/2006/wordml" xmlns:wps="http://schemas.microsoft.com/office/word/2010/wordprocessingShape" mc:Ignorable="w14 w15 w16se w16cid w16 w16cex w16sdtdh w16du wp14">
   <w:body>
     <w:p>
+      <w:r>
+        <w:t>「地方に特化 × Vibes &amp; Mood」</w:t>
+      </w:r>
+      <w:r>
+        <w:rPr>
+          <w:rFonts w:hint="eastAsia"/>
+        </w:rPr>
+        <w:t>でやっていきたい</w:t>
+      </w:r>
+    </w:p>
+    <w:p/>
+    <w:p>
+      <w:r>
+        <w:t>04/29</w:t>
+      </w:r>
+    </w:p>
+    <w:p>
+      <w:r>
+        <w:rPr>
+          <w:rFonts w:hint="eastAsia"/>
+        </w:rPr>
+        <w:t>現状</w:t>
+      </w:r>
+      <w:r>
+        <w:t xml:space="preserve">: </w:t>
+      </w:r>
+      <w:r>
+        <w:rPr>
+          <w:rFonts w:hint="eastAsia"/>
+        </w:rPr>
+        <w:t>インデックスページだけが、</w:t>
+      </w:r>
+      <w:r>
+        <w:t>explore Japan’s countryside</w:t>
+      </w:r>
+      <w:r>
+        <w:rPr>
+          <w:rFonts w:hint="eastAsia"/>
+        </w:rPr>
+        <w:t>をアピールしている。その他のページは、単に</w:t>
+      </w:r>
+      <w:r>
+        <w:t>countryside</w:t>
+      </w:r>
+      <w:r>
+        <w:rPr>
+          <w:rFonts w:hint="eastAsia"/>
+        </w:rPr>
+        <w:t>にある観光地を紹介している</w:t>
+      </w:r>
+    </w:p>
+    <w:p>
+      <w:r>
+        <w:rPr>
+          <w:rFonts w:hint="eastAsia"/>
+        </w:rPr>
+        <w:t>目標</w:t>
+      </w:r>
+      <w:r>
+        <w:t xml:space="preserve">: Japan countryside, Japanese countryside </w:t>
+      </w:r>
+      <w:r>
+        <w:rPr>
+          <w:rFonts w:hint="eastAsia"/>
+        </w:rPr>
+        <w:t>と言う検索で</w:t>
+      </w:r>
+      <w:r>
+        <w:t>1</w:t>
+      </w:r>
+      <w:r>
+        <w:rPr>
+          <w:rFonts w:hint="eastAsia"/>
+        </w:rPr>
+        <w:t>ページ目に入りたい</w:t>
+      </w:r>
+    </w:p>
+    <w:p/>
+    <w:p>
+      <w:r>
+        <w:rPr>
+          <w:rFonts w:hint="eastAsia"/>
+        </w:rPr>
+        <w:t>自分が考えている問題点</w:t>
+      </w:r>
+      <w:r>
+        <w:t>: SEO</w:t>
+      </w:r>
+      <w:r>
+        <w:rPr>
+          <w:rFonts w:hint="eastAsia"/>
+        </w:rPr>
+        <w:t>的に</w:t>
+      </w:r>
+      <w:r>
+        <w:t>countryside</w:t>
+      </w:r>
+      <w:r>
+        <w:rPr>
+          <w:rFonts w:hint="eastAsia"/>
+        </w:rPr>
+        <w:t>感が弱い</w:t>
+      </w:r>
+      <w:r>
+        <w:t>. C</w:t>
+      </w:r>
+      <w:r>
+        <w:t>ountryside</w:t>
+      </w:r>
+      <w:r>
+        <w:rPr>
+          <w:rFonts w:hint="eastAsia"/>
+        </w:rPr>
+        <w:t>の観光地を紹介しているだけでは弱いのかなと思っています</w:t>
+      </w:r>
+    </w:p>
+    <w:p>
+      <w:r>
+        <w:rPr>
+          <w:rFonts w:hint="eastAsia"/>
+        </w:rPr>
+        <w:t>手段</w:t>
+      </w:r>
+      <w:r>
+        <w:t xml:space="preserve">: countryside, rural </w:t>
+      </w:r>
+      <w:r>
+        <w:rPr>
+          <w:rFonts w:hint="eastAsia"/>
+        </w:rPr>
+        <w:t>等の言葉をたくさん使った記事を執筆すること</w:t>
+      </w:r>
+      <w:r>
+        <w:t xml:space="preserve">. </w:t>
+      </w:r>
+      <w:r>
+        <w:rPr>
+          <w:rFonts w:hint="eastAsia"/>
+        </w:rPr>
+        <w:t>箱根</w:t>
+      </w:r>
+      <w:r>
+        <w:t xml:space="preserve">, </w:t>
+      </w:r>
+      <w:r>
+        <w:rPr>
+          <w:rFonts w:hint="eastAsia"/>
+        </w:rPr>
+        <w:t>江ノ島</w:t>
+      </w:r>
+      <w:r>
+        <w:t xml:space="preserve">, </w:t>
+      </w:r>
+      <w:r>
+        <w:rPr>
+          <w:rFonts w:hint="eastAsia"/>
+        </w:rPr>
+        <w:t>鎌倉</w:t>
+      </w:r>
+      <w:r>
+        <w:t xml:space="preserve">, </w:t>
+      </w:r>
+      <w:r>
+        <w:rPr>
+          <w:rFonts w:hint="eastAsia"/>
+        </w:rPr>
+        <w:t>富士山付近</w:t>
+      </w:r>
+      <w:r>
+        <w:t xml:space="preserve"> </w:t>
+      </w:r>
+      <w:r>
+        <w:rPr>
+          <w:rFonts w:hint="eastAsia"/>
+        </w:rPr>
+        <w:t>の5つに関する記事</w:t>
+      </w:r>
+    </w:p>
+    <w:p/>
+    <w:p/>
+    <w:p>
+      <w:r>
+        <w:t>04/30</w:t>
+      </w:r>
+    </w:p>
+    <w:p>
+      <w:r>
+        <w:t xml:space="preserve">Best countryside in </w:t>
+      </w:r>
+      <w:proofErr w:type="spellStart"/>
+      <w:r>
+        <w:t>japan</w:t>
+      </w:r>
+      <w:proofErr w:type="spellEnd"/>
+      <w:r>
+        <w:rPr>
+          <w:rFonts w:hint="eastAsia"/>
+        </w:rPr>
+        <w:t>みたいな感じで書いていく</w:t>
+      </w:r>
+    </w:p>
+    <w:p>
+      <w:r>
+        <w:rPr>
+          <w:rFonts w:hint="eastAsia"/>
+        </w:rPr>
+        <w:t>ここで負けちゃあかんな、たくさん良い記事書いて、</w:t>
+      </w:r>
+      <w:r>
+        <w:rPr>
+          <w:rFonts w:hint="eastAsia"/>
+        </w:rPr>
+        <w:t>楽しんでもらうのが目標</w:t>
+      </w:r>
+      <w:proofErr w:type="gramStart"/>
+      <w:r>
+        <w:rPr>
+          <w:rFonts w:hint="eastAsia"/>
+        </w:rPr>
+        <w:t>なん</w:t>
+      </w:r>
+      <w:proofErr w:type="gramEnd"/>
+      <w:r>
+        <w:rPr>
+          <w:rFonts w:hint="eastAsia"/>
+        </w:rPr>
+        <w:t>だからここで諦めちゃいかんよ</w:t>
+      </w:r>
+    </w:p>
+    <w:p>
+      <w:r>
+        <w:t>5/1</w:t>
+      </w:r>
+    </w:p>
+    <w:p>
+      <w:proofErr w:type="spellStart"/>
+      <w:r>
+        <w:t>Countside_guide</w:t>
+      </w:r>
+      <w:proofErr w:type="spellEnd"/>
+      <w:r>
+        <w:t>/</w:t>
+      </w:r>
+      <w:r>
+        <w:rPr>
+          <w:rFonts w:hint="eastAsia"/>
+        </w:rPr>
+        <w:t>下に、</w:t>
+      </w:r>
+      <w:r>
+        <w:t>articles</w:t>
+      </w:r>
+      <w:r>
+        <w:rPr>
+          <w:rFonts w:hint="eastAsia"/>
+        </w:rPr>
+        <w:t>ディレクトリを入れて、</w:t>
+      </w:r>
+      <w:r>
+        <w:t>SEO</w:t>
+      </w:r>
+      <w:r>
+        <w:rPr>
+          <w:rFonts w:hint="eastAsia"/>
+        </w:rPr>
+        <w:t>的にうまく</w:t>
+      </w:r>
+      <w:r>
+        <w:t>countryside</w:t>
+      </w:r>
+      <w:r>
+        <w:rPr>
+          <w:rFonts w:hint="eastAsia"/>
+        </w:rPr>
+        <w:t>を認識してもらおう</w:t>
+      </w:r>
+    </w:p>
+    <w:p/>
+    <w:p>
+      <w:r>
+        <w:t xml:space="preserve">5/2 </w:t>
+      </w:r>
+    </w:p>
+    <w:p>
+      <w:r>
+        <w:rPr>
+          <w:rFonts w:hint="eastAsia"/>
+        </w:rPr>
+        <w:t>まあなんかよくわからんけど、とりあえず熱海周りの観光地を追加しよう</w:t>
+      </w:r>
+      <w:r>
+        <w:br/>
+        <w:t xml:space="preserve">one by one </w:t>
+      </w:r>
+      <w:r>
+        <w:rPr>
+          <w:rFonts w:hint="eastAsia"/>
+        </w:rPr>
+        <w:t>でいこう</w:t>
+      </w:r>
+    </w:p>
+    <w:p>
+      <w:r>
+        <w:t>Article</w:t>
+      </w:r>
+      <w:r>
+        <w:rPr>
+          <w:rFonts w:hint="eastAsia"/>
+        </w:rPr>
+        <w:t>を書いていこう</w:t>
+      </w:r>
+    </w:p>
+    <w:p>
       <w:pPr>
         <w:rPr>
           <w:rFonts w:hint="eastAsia"/>
         </w:rPr>
       </w:pPr>
-      <w:r>
-        <w:t>「地方に特化 × Vibes &amp; Mood」</w:t>
-      </w:r>
-      <w:r>
-        <w:rPr>
-          <w:rFonts w:hint="eastAsia"/>
-        </w:rPr>
-        <w:t>でやっていきたい</w:t>
-      </w:r>
+    </w:p>
+    <w:p>
+      <w:pPr>
+        <w:rPr>
+          <w:rFonts w:hint="eastAsia"/>
+        </w:rPr>
+      </w:pPr>
     </w:p>
     <w:sectPr>
       <w:pgSz w:w="11906" w:h="16838"/>
@@ -629,6 +940,7 @@
   <w:style w:type="character" w:default="1" w:styleId="a0">
     <w:name w:val="Default Paragraph Font"/>
     <w:uiPriority w:val="1"/>
+    <w:semiHidden/>
     <w:unhideWhenUsed/>
   </w:style>
   <w:style w:type="table" w:default="1" w:styleId="a1">

</xml_diff>